<commit_message>
Add some presentation stuff
</commit_message>
<xml_diff>
--- a/sa/project/proekt1.docx
+++ b/sa/project/proekt1.docx
@@ -6642,6 +6642,157 @@
     <w:p>
       <w:pPr>
         <w:pStyle w:val="TextBody"/>
+        <w:numPr>
+          <w:ilvl w:val="0"/>
+          <w:numId w:val="14"/>
+        </w:numPr>
+        <w:rPr>
+          <w:rFonts w:ascii="Cambria" w:hAnsi="Cambria"/>
+          <w:b w:val="false"/>
+          <w:b w:val="false"/>
+          <w:bCs w:val="false"/>
+          <w:i w:val="false"/>
+          <w:caps w:val="false"/>
+          <w:smallCaps w:val="false"/>
+          <w:strike w:val="false"/>
+          <w:dstrike w:val="false"/>
+          <w:color w:val="000000"/>
+          <w:sz w:val="21"/>
+          <w:szCs w:val="30"/>
+          <w:u w:val="none"/>
+          <w:effect w:val="none"/>
+        </w:rPr>
+      </w:pPr>
+      <w:r>
+        <w:rPr>
+          <w:rFonts w:ascii="Cambria" w:hAnsi="Cambria"/>
+          <w:b w:val="false"/>
+          <w:bCs w:val="false"/>
+          <w:i w:val="false"/>
+          <w:caps w:val="false"/>
+          <w:smallCaps w:val="false"/>
+          <w:strike w:val="false"/>
+          <w:dstrike w:val="false"/>
+          <w:color w:val="000000"/>
+          <w:sz w:val="21"/>
+          <w:szCs w:val="30"/>
+          <w:u w:val="none"/>
+          <w:effect w:val="none"/>
+        </w:rPr>
+        <w:t>NFR515: Лесен</w:t>
+      </w:r>
+      <w:r>
+        <w:rPr>
+          <w:rFonts w:ascii="Cambria" w:hAnsi="Cambria"/>
+          <w:b w:val="false"/>
+          <w:bCs w:val="false"/>
+          <w:i w:val="false"/>
+          <w:caps w:val="false"/>
+          <w:smallCaps w:val="false"/>
+          <w:strike w:val="false"/>
+          <w:dstrike w:val="false"/>
+          <w:color w:val="000000"/>
+          <w:sz w:val="21"/>
+          <w:szCs w:val="30"/>
+          <w:u w:val="none"/>
+          <w:effect w:val="none"/>
+        </w:rPr>
+        <w:t xml:space="preserve"> за по</w:t>
+      </w:r>
+      <w:r>
+        <w:rPr>
+          <w:rFonts w:ascii="Cambria" w:hAnsi="Cambria"/>
+          <w:b w:val="false"/>
+          <w:bCs w:val="false"/>
+          <w:i w:val="false"/>
+          <w:caps w:val="false"/>
+          <w:smallCaps w:val="false"/>
+          <w:strike w:val="false"/>
+          <w:dstrike w:val="false"/>
+          <w:color w:val="000000"/>
+          <w:sz w:val="21"/>
+          <w:szCs w:val="30"/>
+          <w:u w:val="none"/>
+          <w:effect w:val="none"/>
+        </w:rPr>
+        <w:t>д</w:t>
+      </w:r>
+      <w:r>
+        <w:rPr>
+          <w:rFonts w:ascii="Cambria" w:hAnsi="Cambria"/>
+          <w:b w:val="false"/>
+          <w:bCs w:val="false"/>
+          <w:i w:val="false"/>
+          <w:caps w:val="false"/>
+          <w:smallCaps w:val="false"/>
+          <w:strike w:val="false"/>
+          <w:dstrike w:val="false"/>
+          <w:color w:val="000000"/>
+          <w:sz w:val="21"/>
+          <w:szCs w:val="30"/>
+          <w:u w:val="none"/>
+          <w:effect w:val="none"/>
+        </w:rPr>
+        <w:t>дръж</w:t>
+      </w:r>
+      <w:r>
+        <w:rPr>
+          <w:rFonts w:ascii="Cambria" w:hAnsi="Cambria"/>
+          <w:b w:val="false"/>
+          <w:bCs w:val="false"/>
+          <w:i w:val="false"/>
+          <w:caps w:val="false"/>
+          <w:smallCaps w:val="false"/>
+          <w:strike w:val="false"/>
+          <w:dstrike w:val="false"/>
+          <w:color w:val="000000"/>
+          <w:sz w:val="21"/>
+          <w:szCs w:val="30"/>
+          <w:u w:val="none"/>
+          <w:effect w:val="none"/>
+        </w:rPr>
+        <w:t>к</w:t>
+      </w:r>
+      <w:r>
+        <w:rPr>
+          <w:rFonts w:ascii="Cambria" w:hAnsi="Cambria"/>
+          <w:b w:val="false"/>
+          <w:bCs w:val="false"/>
+          <w:i w:val="false"/>
+          <w:caps w:val="false"/>
+          <w:smallCaps w:val="false"/>
+          <w:strike w:val="false"/>
+          <w:dstrike w:val="false"/>
+          <w:color w:val="000000"/>
+          <w:sz w:val="21"/>
+          <w:szCs w:val="30"/>
+          <w:u w:val="none"/>
+          <w:effect w:val="none"/>
+        </w:rPr>
+        <w:t>а –</w:t>
+      </w:r>
+      <w:r>
+        <w:rPr>
+          <w:rFonts w:ascii="Cambria" w:hAnsi="Cambria"/>
+          <w:b w:val="false"/>
+          <w:bCs w:val="false"/>
+          <w:i w:val="false"/>
+          <w:caps w:val="false"/>
+          <w:smallCaps w:val="false"/>
+          <w:strike w:val="false"/>
+          <w:dstrike w:val="false"/>
+          <w:color w:val="000000"/>
+          <w:sz w:val="21"/>
+          <w:szCs w:val="30"/>
+          <w:u w:val="none"/>
+          <w:effect w:val="none"/>
+        </w:rPr>
+        <w:t xml:space="preserve"> да не отнема повече от 10 човекочаса за запознаване с проекта и промяна на елемент в него</w:t>
+      </w:r>
+    </w:p>
+    <w:p>
+      <w:pPr>
+        <w:pStyle w:val="TextBody"/>
         <w:rPr>
           <w:b w:val="false"/>
           <w:b w:val="false"/>
@@ -6878,6 +7029,199 @@
           <w:bCs w:val="false"/>
         </w:rPr>
         <w:t>Системата да бъде стабилна с 500.000 оферти за колела</w:t>
+      </w:r>
+    </w:p>
+    <w:p>
+      <w:pPr>
+        <w:pStyle w:val="TextBody"/>
+        <w:rPr/>
+      </w:pPr>
+      <w:bookmarkStart w:id="1" w:name="__DdeLink__1798_204217547"/>
+      <w:bookmarkEnd w:id="1"/>
+      <w:r>
+        <w:rPr>
+          <w:b w:val="false"/>
+          <w:bCs w:val="false"/>
+        </w:rPr>
+        <w:t>2.</w:t>
+      </w:r>
+      <w:r>
+        <w:rPr>
+          <w:b w:val="false"/>
+          <w:bCs w:val="false"/>
+        </w:rPr>
+        <w:t>1.3 Взаимодействие на нефункционалните изисквания</w:t>
+      </w:r>
+    </w:p>
+    <w:p>
+      <w:pPr>
+        <w:pStyle w:val="TextBody"/>
+        <w:numPr>
+          <w:ilvl w:val="0"/>
+          <w:numId w:val="50"/>
+        </w:numPr>
+        <w:rPr/>
+      </w:pPr>
+      <w:r>
+        <w:rPr>
+          <w:b w:val="false"/>
+          <w:bCs w:val="false"/>
+        </w:rPr>
+        <w:t>Използваемост и поддръжка</w:t>
+      </w:r>
+    </w:p>
+    <w:p>
+      <w:pPr>
+        <w:pStyle w:val="TextBody"/>
+        <w:rPr/>
+      </w:pPr>
+      <w:r>
+        <w:rPr>
+          <w:b w:val="false"/>
+          <w:bCs w:val="false"/>
+        </w:rPr>
+        <w:t xml:space="preserve">Когато възниква конфликт между </w:t>
+      </w:r>
+      <w:r>
+        <w:rPr>
+          <w:b w:val="false"/>
+          <w:bCs w:val="false"/>
+        </w:rPr>
+        <w:t>изискването да върви на всички браузери и изискването да е лесен за поддръжка, слагаме фокус върху поддръжката. Затова ограничаваме браузърите в изискването до най-новите версии на най-често използваните от фокус групата браузери.</w:t>
+      </w:r>
+    </w:p>
+    <w:p>
+      <w:pPr>
+        <w:pStyle w:val="TextBody"/>
+        <w:numPr>
+          <w:ilvl w:val="0"/>
+          <w:numId w:val="52"/>
+        </w:numPr>
+        <w:rPr/>
+      </w:pPr>
+      <w:r>
+        <w:rPr>
+          <w:b w:val="false"/>
+          <w:bCs w:val="false"/>
+        </w:rPr>
+        <w:t>Използваемост и бързодействие</w:t>
+      </w:r>
+    </w:p>
+    <w:p>
+      <w:pPr>
+        <w:pStyle w:val="TextBody"/>
+        <w:rPr/>
+      </w:pPr>
+      <w:r>
+        <w:rPr>
+          <w:b w:val="false"/>
+          <w:bCs w:val="false"/>
+        </w:rPr>
+        <w:t>О</w:t>
+      </w:r>
+      <w:r>
+        <w:rPr>
+          <w:b w:val="false"/>
+          <w:bCs w:val="false"/>
+        </w:rPr>
+        <w:t xml:space="preserve">т една страна трябва да има интуитивен дизайн, а от друга времето за отговор да е под 200мс. Тук слагаме фокус върху бързодействието, като ограничаваме тежките визуални трансформации и анимации и залагаме на изчистен интерфейс. </w:t>
+      </w:r>
+    </w:p>
+    <w:p>
+      <w:pPr>
+        <w:pStyle w:val="TextBody"/>
+        <w:numPr>
+          <w:ilvl w:val="0"/>
+          <w:numId w:val="51"/>
+        </w:numPr>
+        <w:rPr/>
+      </w:pPr>
+      <w:r>
+        <w:rPr>
+          <w:b w:val="false"/>
+          <w:bCs w:val="false"/>
+        </w:rPr>
+        <w:t>Ефективност и скалируемост</w:t>
+      </w:r>
+    </w:p>
+    <w:p>
+      <w:pPr>
+        <w:pStyle w:val="TextBody"/>
+        <w:rPr/>
+      </w:pPr>
+      <w:r>
+        <w:rPr>
+          <w:b w:val="false"/>
+          <w:bCs w:val="false"/>
+        </w:rPr>
+        <w:t>Когато сблъскваме изискванията за отговор под 200мс и изискването да поддържаме 5.000 заявки в секунда, ще наблегнем на скалируемостта, без да превишаваме лимит от 400мс за отговор. Това изисква кодът да бъде вертикално скалируем, макар това да влияе на поддръжката.</w:t>
+      </w:r>
+    </w:p>
+    <w:p>
+      <w:pPr>
+        <w:pStyle w:val="TextBody"/>
+        <w:numPr>
+          <w:ilvl w:val="0"/>
+          <w:numId w:val="53"/>
+        </w:numPr>
+        <w:rPr/>
+      </w:pPr>
+      <w:r>
+        <w:rPr>
+          <w:b w:val="false"/>
+          <w:bCs w:val="false"/>
+        </w:rPr>
+        <w:t>М</w:t>
+      </w:r>
+      <w:r>
+        <w:rPr>
+          <w:b w:val="false"/>
+          <w:bCs w:val="false"/>
+        </w:rPr>
+        <w:t xml:space="preserve">одулярност </w:t>
+      </w:r>
+      <w:r>
+        <w:rPr>
+          <w:b w:val="false"/>
+          <w:bCs w:val="false"/>
+        </w:rPr>
+        <w:t>и поддръжка</w:t>
+      </w:r>
+    </w:p>
+    <w:p>
+      <w:pPr>
+        <w:pStyle w:val="TextBody"/>
+        <w:rPr/>
+      </w:pPr>
+      <w:r>
+        <w:rPr>
+          <w:b w:val="false"/>
+          <w:bCs w:val="false"/>
+        </w:rPr>
+        <w:t>Т</w:t>
+      </w:r>
+      <w:r>
+        <w:rPr>
+          <w:b w:val="false"/>
+          <w:bCs w:val="false"/>
+        </w:rPr>
+        <w:t>ук наблюдаваме положително влияние на изискването за модулярност върху лесната поддръжка, защото модулярността изисква добре разделен и подреден код и налага някакви стандарти в кода.</w:t>
+      </w:r>
+    </w:p>
+    <w:p>
+      <w:pPr>
+        <w:pStyle w:val="TextBody"/>
+        <w:rPr>
+          <w:b w:val="false"/>
+          <w:b w:val="false"/>
+          <w:bCs w:val="false"/>
+        </w:rPr>
+      </w:pPr>
+      <w:bookmarkStart w:id="2" w:name="__DdeLink__1798_204217547"/>
+      <w:bookmarkStart w:id="3" w:name="__DdeLink__1798_204217547"/>
+      <w:bookmarkEnd w:id="3"/>
+      <w:r>
+        <w:rPr/>
       </w:r>
     </w:p>
     <w:p>
@@ -11887,7 +12231,7 @@
           <w:effect w:val="none"/>
         </w:rPr>
         <w:drawing>
-          <wp:anchor behindDoc="0" distT="0" distB="0" distL="0" distR="0" simplePos="0" locked="0" layoutInCell="1" allowOverlap="1" relativeHeight="3">
+          <wp:anchor behindDoc="0" distT="0" distB="0" distL="0" distR="0" simplePos="0" locked="0" layoutInCell="1" allowOverlap="1" relativeHeight="4">
             <wp:simplePos x="0" y="0"/>
             <wp:positionH relativeFrom="column">
               <wp:align>center</wp:align>
@@ -14136,7 +14480,7 @@
           <w:effect w:val="none"/>
         </w:rPr>
         <w:drawing>
-          <wp:anchor behindDoc="0" distT="0" distB="0" distL="0" distR="0" simplePos="0" locked="0" layoutInCell="1" allowOverlap="1" relativeHeight="2">
+          <wp:anchor behindDoc="0" distT="0" distB="0" distL="0" distR="0" simplePos="0" locked="0" layoutInCell="1" allowOverlap="1" relativeHeight="5">
             <wp:simplePos x="0" y="0"/>
             <wp:positionH relativeFrom="column">
               <wp:posOffset>-192405</wp:posOffset>
@@ -14290,8 +14634,8 @@
         </w:rPr>
         <w:t>Моделите на базата данни си комуникират с публично</w:t>
       </w:r>
-      <w:bookmarkStart w:id="1" w:name="firstHeading"/>
-      <w:bookmarkEnd w:id="1"/>
+      <w:bookmarkStart w:id="4" w:name="firstHeading"/>
+      <w:bookmarkEnd w:id="4"/>
       <w:r>
         <w:rPr>
           <w:rFonts w:ascii="Cambria" w:hAnsi="Cambria"/>
@@ -14334,7 +14678,7 @@
       </w:pPr>
       <w:r>
         <w:drawing>
-          <wp:anchor behindDoc="0" distT="0" distB="0" distL="0" distR="0" simplePos="0" locked="0" layoutInCell="1" allowOverlap="1" relativeHeight="5">
+          <wp:anchor behindDoc="0" distT="0" distB="0" distL="0" distR="0" simplePos="0" locked="0" layoutInCell="1" allowOverlap="1" relativeHeight="2">
             <wp:simplePos x="0" y="0"/>
             <wp:positionH relativeFrom="column">
               <wp:align>center</wp:align>
@@ -15093,7 +15437,7 @@
       </w:pPr>
       <w:r>
         <w:drawing>
-          <wp:anchor behindDoc="0" distT="0" distB="0" distL="0" distR="0" simplePos="0" locked="0" layoutInCell="1" allowOverlap="1" relativeHeight="4">
+          <wp:anchor behindDoc="0" distT="0" distB="0" distL="0" distR="0" simplePos="0" locked="0" layoutInCell="1" allowOverlap="1" relativeHeight="3">
             <wp:simplePos x="0" y="0"/>
             <wp:positionH relativeFrom="column">
               <wp:posOffset>0</wp:posOffset>
@@ -17396,7 +17740,22 @@
     <w:p>
       <w:pPr>
         <w:pStyle w:val="TextBody"/>
-        <w:rPr/>
+        <w:rPr>
+          <w:rFonts w:ascii="Cambria" w:hAnsi="Cambria"/>
+          <w:b w:val="false"/>
+          <w:b w:val="false"/>
+          <w:bCs w:val="false"/>
+          <w:i w:val="false"/>
+          <w:caps w:val="false"/>
+          <w:smallCaps w:val="false"/>
+          <w:strike w:val="false"/>
+          <w:dstrike w:val="false"/>
+          <w:color w:val="000000"/>
+          <w:sz w:val="21"/>
+          <w:szCs w:val="30"/>
+          <w:u w:val="none"/>
+          <w:effect w:val="none"/>
+        </w:rPr>
       </w:pPr>
       <w:r>
         <w:rPr>
@@ -17508,7 +17867,22 @@
     <w:p>
       <w:pPr>
         <w:pStyle w:val="TextBody"/>
-        <w:rPr/>
+        <w:rPr>
+          <w:rFonts w:ascii="Cambria" w:hAnsi="Cambria"/>
+          <w:b w:val="false"/>
+          <w:b w:val="false"/>
+          <w:bCs w:val="false"/>
+          <w:i w:val="false"/>
+          <w:caps w:val="false"/>
+          <w:smallCaps w:val="false"/>
+          <w:strike w:val="false"/>
+          <w:dstrike w:val="false"/>
+          <w:color w:val="000000"/>
+          <w:sz w:val="21"/>
+          <w:szCs w:val="30"/>
+          <w:u w:val="none"/>
+          <w:effect w:val="none"/>
+        </w:rPr>
       </w:pPr>
       <w:r>
         <w:rPr>
@@ -17533,12 +17907,20 @@
       <w:pPr>
         <w:pStyle w:val="TextBody"/>
         <w:rPr>
-          <w:rFonts w:ascii="Calibri" w:hAnsi="Calibri"/>
-          <w:b w:val="false"/>
-          <w:b w:val="false"/>
-          <w:bCs w:val="false"/>
-          <w:sz w:val="30"/>
-          <w:szCs w:val="30"/>
+          <w:rFonts w:ascii="Cambria" w:hAnsi="Cambria"/>
+          <w:b w:val="false"/>
+          <w:b w:val="false"/>
+          <w:bCs w:val="false"/>
+          <w:i w:val="false"/>
+          <w:caps w:val="false"/>
+          <w:smallCaps w:val="false"/>
+          <w:strike w:val="false"/>
+          <w:dstrike w:val="false"/>
+          <w:color w:val="000000"/>
+          <w:sz w:val="21"/>
+          <w:szCs w:val="30"/>
+          <w:u w:val="none"/>
+          <w:effect w:val="none"/>
         </w:rPr>
       </w:pPr>
       <w:r>
@@ -17564,12 +17946,20 @@
       <w:pPr>
         <w:pStyle w:val="TextBody"/>
         <w:rPr>
-          <w:rFonts w:ascii="Calibri" w:hAnsi="Calibri"/>
-          <w:b w:val="false"/>
-          <w:b w:val="false"/>
-          <w:bCs w:val="false"/>
-          <w:sz w:val="30"/>
-          <w:szCs w:val="30"/>
+          <w:rFonts w:ascii="Cambria" w:hAnsi="Cambria"/>
+          <w:b w:val="false"/>
+          <w:b w:val="false"/>
+          <w:bCs w:val="false"/>
+          <w:i w:val="false"/>
+          <w:caps w:val="false"/>
+          <w:smallCaps w:val="false"/>
+          <w:strike w:val="false"/>
+          <w:dstrike w:val="false"/>
+          <w:color w:val="000000"/>
+          <w:sz w:val="21"/>
+          <w:szCs w:val="30"/>
+          <w:u w:val="none"/>
+          <w:effect w:val="none"/>
         </w:rPr>
       </w:pPr>
       <w:r>
@@ -17595,12 +17985,20 @@
       <w:pPr>
         <w:pStyle w:val="TextBody"/>
         <w:rPr>
-          <w:rFonts w:ascii="Calibri" w:hAnsi="Calibri"/>
-          <w:b w:val="false"/>
-          <w:b w:val="false"/>
-          <w:bCs w:val="false"/>
-          <w:sz w:val="30"/>
-          <w:szCs w:val="30"/>
+          <w:rFonts w:ascii="Cambria" w:hAnsi="Cambria"/>
+          <w:b w:val="false"/>
+          <w:b w:val="false"/>
+          <w:bCs w:val="false"/>
+          <w:i w:val="false"/>
+          <w:caps w:val="false"/>
+          <w:smallCaps w:val="false"/>
+          <w:strike w:val="false"/>
+          <w:dstrike w:val="false"/>
+          <w:color w:val="000000"/>
+          <w:sz w:val="21"/>
+          <w:szCs w:val="30"/>
+          <w:u w:val="none"/>
+          <w:effect w:val="none"/>
         </w:rPr>
       </w:pPr>
       <w:r>
@@ -17626,12 +18024,20 @@
       <w:pPr>
         <w:pStyle w:val="TextBody"/>
         <w:rPr>
-          <w:rFonts w:ascii="Calibri" w:hAnsi="Calibri"/>
-          <w:b w:val="false"/>
-          <w:b w:val="false"/>
-          <w:bCs w:val="false"/>
-          <w:sz w:val="30"/>
-          <w:szCs w:val="30"/>
+          <w:rFonts w:ascii="Cambria" w:hAnsi="Cambria"/>
+          <w:b w:val="false"/>
+          <w:b w:val="false"/>
+          <w:bCs w:val="false"/>
+          <w:i w:val="false"/>
+          <w:caps w:val="false"/>
+          <w:smallCaps w:val="false"/>
+          <w:strike w:val="false"/>
+          <w:dstrike w:val="false"/>
+          <w:color w:val="000000"/>
+          <w:sz w:val="21"/>
+          <w:szCs w:val="30"/>
+          <w:u w:val="none"/>
+          <w:effect w:val="none"/>
         </w:rPr>
       </w:pPr>
       <w:r>
@@ -17763,12 +18169,20 @@
           <w:numId w:val="45"/>
         </w:numPr>
         <w:rPr>
-          <w:rFonts w:ascii="Calibri" w:hAnsi="Calibri"/>
-          <w:b w:val="false"/>
-          <w:b w:val="false"/>
-          <w:bCs w:val="false"/>
-          <w:sz w:val="30"/>
-          <w:szCs w:val="30"/>
+          <w:rFonts w:ascii="Cambria" w:hAnsi="Cambria"/>
+          <w:b w:val="false"/>
+          <w:b w:val="false"/>
+          <w:bCs w:val="false"/>
+          <w:i w:val="false"/>
+          <w:caps w:val="false"/>
+          <w:smallCaps w:val="false"/>
+          <w:strike w:val="false"/>
+          <w:dstrike w:val="false"/>
+          <w:color w:val="000000"/>
+          <w:sz w:val="21"/>
+          <w:szCs w:val="30"/>
+          <w:u w:val="none"/>
+          <w:effect w:val="none"/>
         </w:rPr>
       </w:pPr>
       <w:r>
@@ -17794,12 +18208,20 @@
       <w:pPr>
         <w:pStyle w:val="TextBody"/>
         <w:rPr>
-          <w:rFonts w:ascii="Calibri" w:hAnsi="Calibri"/>
-          <w:b w:val="false"/>
-          <w:b w:val="false"/>
-          <w:bCs w:val="false"/>
-          <w:sz w:val="30"/>
-          <w:szCs w:val="30"/>
+          <w:rFonts w:ascii="Cambria" w:hAnsi="Cambria"/>
+          <w:b w:val="false"/>
+          <w:b w:val="false"/>
+          <w:bCs w:val="false"/>
+          <w:i w:val="false"/>
+          <w:caps w:val="false"/>
+          <w:smallCaps w:val="false"/>
+          <w:strike w:val="false"/>
+          <w:dstrike w:val="false"/>
+          <w:color w:val="000000"/>
+          <w:sz w:val="21"/>
+          <w:szCs w:val="30"/>
+          <w:u w:val="none"/>
+          <w:effect w:val="none"/>
         </w:rPr>
       </w:pPr>
       <w:r>
@@ -17825,9 +18247,20 @@
       <w:pPr>
         <w:pStyle w:val="TextBody"/>
         <w:rPr>
-          <w:b w:val="false"/>
-          <w:b w:val="false"/>
-          <w:bCs w:val="false"/>
+          <w:rFonts w:ascii="Cambria" w:hAnsi="Cambria"/>
+          <w:b w:val="false"/>
+          <w:b w:val="false"/>
+          <w:bCs w:val="false"/>
+          <w:i w:val="false"/>
+          <w:caps w:val="false"/>
+          <w:smallCaps w:val="false"/>
+          <w:strike w:val="false"/>
+          <w:dstrike w:val="false"/>
+          <w:color w:val="000000"/>
+          <w:sz w:val="21"/>
+          <w:szCs w:val="30"/>
+          <w:u w:val="none"/>
+          <w:effect w:val="none"/>
         </w:rPr>
       </w:pPr>
       <w:r>
@@ -17857,9 +18290,20 @@
           <w:numId w:val="46"/>
         </w:numPr>
         <w:rPr>
-          <w:b w:val="false"/>
-          <w:b w:val="false"/>
-          <w:bCs w:val="false"/>
+          <w:rFonts w:ascii="Cambria" w:hAnsi="Cambria"/>
+          <w:b w:val="false"/>
+          <w:b w:val="false"/>
+          <w:bCs w:val="false"/>
+          <w:i w:val="false"/>
+          <w:caps w:val="false"/>
+          <w:smallCaps w:val="false"/>
+          <w:strike w:val="false"/>
+          <w:dstrike w:val="false"/>
+          <w:color w:val="000000"/>
+          <w:sz w:val="21"/>
+          <w:szCs w:val="30"/>
+          <w:u w:val="none"/>
+          <w:effect w:val="none"/>
         </w:rPr>
       </w:pPr>
       <w:r>
@@ -17885,9 +18329,20 @@
       <w:pPr>
         <w:pStyle w:val="TextBody"/>
         <w:rPr>
-          <w:b w:val="false"/>
-          <w:b w:val="false"/>
-          <w:bCs w:val="false"/>
+          <w:rFonts w:ascii="Cambria" w:hAnsi="Cambria"/>
+          <w:b w:val="false"/>
+          <w:b w:val="false"/>
+          <w:bCs w:val="false"/>
+          <w:i w:val="false"/>
+          <w:caps w:val="false"/>
+          <w:smallCaps w:val="false"/>
+          <w:strike w:val="false"/>
+          <w:dstrike w:val="false"/>
+          <w:color w:val="000000"/>
+          <w:sz w:val="21"/>
+          <w:szCs w:val="30"/>
+          <w:u w:val="none"/>
+          <w:effect w:val="none"/>
         </w:rPr>
       </w:pPr>
       <w:r>
@@ -17913,9 +18368,20 @@
       <w:pPr>
         <w:pStyle w:val="TextBody"/>
         <w:rPr>
-          <w:b w:val="false"/>
-          <w:b w:val="false"/>
-          <w:bCs w:val="false"/>
+          <w:rFonts w:ascii="Cambria" w:hAnsi="Cambria"/>
+          <w:b w:val="false"/>
+          <w:b w:val="false"/>
+          <w:bCs w:val="false"/>
+          <w:i w:val="false"/>
+          <w:caps w:val="false"/>
+          <w:smallCaps w:val="false"/>
+          <w:strike w:val="false"/>
+          <w:dstrike w:val="false"/>
+          <w:color w:val="000000"/>
+          <w:sz w:val="21"/>
+          <w:szCs w:val="30"/>
+          <w:u w:val="none"/>
+          <w:effect w:val="none"/>
         </w:rPr>
       </w:pPr>
       <w:r>
@@ -17988,7 +18454,11 @@
           <w:ilvl w:val="0"/>
           <w:numId w:val="48"/>
         </w:numPr>
-        <w:rPr/>
+        <w:rPr>
+          <w:b w:val="false"/>
+          <w:b w:val="false"/>
+          <w:bCs w:val="false"/>
+        </w:rPr>
       </w:pPr>
       <w:r>
         <w:rPr>
@@ -18018,7 +18488,11 @@
           <w:ilvl w:val="0"/>
           <w:numId w:val="49"/>
         </w:numPr>
-        <w:rPr/>
+        <w:rPr>
+          <w:b w:val="false"/>
+          <w:b w:val="false"/>
+          <w:bCs w:val="false"/>
+        </w:rPr>
       </w:pPr>
       <w:r>
         <w:rPr>
@@ -18031,7 +18505,11 @@
     <w:p>
       <w:pPr>
         <w:pStyle w:val="TextBody"/>
-        <w:rPr/>
+        <w:rPr>
+          <w:b w:val="false"/>
+          <w:b w:val="false"/>
+          <w:bCs w:val="false"/>
+        </w:rPr>
       </w:pPr>
       <w:r>
         <w:rPr>
@@ -18044,7 +18522,11 @@
     <w:p>
       <w:pPr>
         <w:pStyle w:val="TextBody"/>
-        <w:rPr/>
+        <w:rPr>
+          <w:b w:val="false"/>
+          <w:b w:val="false"/>
+          <w:bCs w:val="false"/>
+        </w:rPr>
       </w:pPr>
       <w:r>
         <w:rPr>
@@ -18057,7 +18539,11 @@
     <w:p>
       <w:pPr>
         <w:pStyle w:val="TextBody"/>
-        <w:rPr/>
+        <w:rPr>
+          <w:b w:val="false"/>
+          <w:b w:val="false"/>
+          <w:bCs w:val="false"/>
+        </w:rPr>
       </w:pPr>
       <w:r>
         <w:rPr>
@@ -18070,7 +18556,11 @@
     <w:p>
       <w:pPr>
         <w:pStyle w:val="TextBody"/>
-        <w:rPr/>
+        <w:rPr>
+          <w:b w:val="false"/>
+          <w:b w:val="false"/>
+          <w:bCs w:val="false"/>
+        </w:rPr>
       </w:pPr>
       <w:r>
         <w:rPr>
@@ -18083,7 +18573,11 @@
     <w:p>
       <w:pPr>
         <w:pStyle w:val="TextBody"/>
-        <w:rPr/>
+        <w:rPr>
+          <w:b w:val="false"/>
+          <w:b w:val="false"/>
+          <w:bCs w:val="false"/>
+        </w:rPr>
       </w:pPr>
       <w:r>
         <w:rPr>
@@ -26089,6 +26583,590 @@
     </w:lvl>
   </w:abstractNum>
   <w:abstractNum w:abstractNumId="49">
+    <w:lvl w:ilvl="0">
+      <w:start w:val="1"/>
+      <w:numFmt w:val="bullet"/>
+      <w:lvlText w:val=""/>
+      <w:lvlJc w:val="left"/>
+      <w:pPr>
+        <w:tabs>
+          <w:tab w:val="num" w:pos="720"/>
+        </w:tabs>
+        <w:ind w:left="720" w:hanging="360"/>
+      </w:pPr>
+      <w:rPr>
+        <w:rFonts w:ascii="Symbol" w:hAnsi="Symbol" w:cs="Symbol" w:hint="default"/>
+        <w:rFonts w:cs="OpenSymbol"/>
+      </w:rPr>
+    </w:lvl>
+    <w:lvl w:ilvl="1">
+      <w:start w:val="1"/>
+      <w:numFmt w:val="bullet"/>
+      <w:lvlText w:val="◦"/>
+      <w:lvlJc w:val="left"/>
+      <w:pPr>
+        <w:tabs>
+          <w:tab w:val="num" w:pos="1080"/>
+        </w:tabs>
+        <w:ind w:left="1080" w:hanging="360"/>
+      </w:pPr>
+      <w:rPr>
+        <w:rFonts w:ascii="OpenSymbol" w:hAnsi="OpenSymbol" w:cs="OpenSymbol" w:hint="default"/>
+        <w:rFonts w:cs="OpenSymbol"/>
+      </w:rPr>
+    </w:lvl>
+    <w:lvl w:ilvl="2">
+      <w:start w:val="1"/>
+      <w:numFmt w:val="bullet"/>
+      <w:lvlText w:val="▪"/>
+      <w:lvlJc w:val="left"/>
+      <w:pPr>
+        <w:tabs>
+          <w:tab w:val="num" w:pos="1440"/>
+        </w:tabs>
+        <w:ind w:left="1440" w:hanging="360"/>
+      </w:pPr>
+      <w:rPr>
+        <w:rFonts w:ascii="OpenSymbol" w:hAnsi="OpenSymbol" w:cs="OpenSymbol" w:hint="default"/>
+        <w:rFonts w:cs="OpenSymbol"/>
+      </w:rPr>
+    </w:lvl>
+    <w:lvl w:ilvl="3">
+      <w:start w:val="1"/>
+      <w:numFmt w:val="bullet"/>
+      <w:lvlText w:val=""/>
+      <w:lvlJc w:val="left"/>
+      <w:pPr>
+        <w:tabs>
+          <w:tab w:val="num" w:pos="1800"/>
+        </w:tabs>
+        <w:ind w:left="1800" w:hanging="360"/>
+      </w:pPr>
+      <w:rPr>
+        <w:rFonts w:ascii="Symbol" w:hAnsi="Symbol" w:cs="Symbol" w:hint="default"/>
+        <w:rFonts w:cs="OpenSymbol"/>
+      </w:rPr>
+    </w:lvl>
+    <w:lvl w:ilvl="4">
+      <w:start w:val="1"/>
+      <w:numFmt w:val="bullet"/>
+      <w:lvlText w:val="◦"/>
+      <w:lvlJc w:val="left"/>
+      <w:pPr>
+        <w:tabs>
+          <w:tab w:val="num" w:pos="2160"/>
+        </w:tabs>
+        <w:ind w:left="2160" w:hanging="360"/>
+      </w:pPr>
+      <w:rPr>
+        <w:rFonts w:ascii="OpenSymbol" w:hAnsi="OpenSymbol" w:cs="OpenSymbol" w:hint="default"/>
+        <w:rFonts w:cs="OpenSymbol"/>
+      </w:rPr>
+    </w:lvl>
+    <w:lvl w:ilvl="5">
+      <w:start w:val="1"/>
+      <w:numFmt w:val="bullet"/>
+      <w:lvlText w:val="▪"/>
+      <w:lvlJc w:val="left"/>
+      <w:pPr>
+        <w:tabs>
+          <w:tab w:val="num" w:pos="2520"/>
+        </w:tabs>
+        <w:ind w:left="2520" w:hanging="360"/>
+      </w:pPr>
+      <w:rPr>
+        <w:rFonts w:ascii="OpenSymbol" w:hAnsi="OpenSymbol" w:cs="OpenSymbol" w:hint="default"/>
+        <w:rFonts w:cs="OpenSymbol"/>
+      </w:rPr>
+    </w:lvl>
+    <w:lvl w:ilvl="6">
+      <w:start w:val="1"/>
+      <w:numFmt w:val="bullet"/>
+      <w:lvlText w:val=""/>
+      <w:lvlJc w:val="left"/>
+      <w:pPr>
+        <w:tabs>
+          <w:tab w:val="num" w:pos="2880"/>
+        </w:tabs>
+        <w:ind w:left="2880" w:hanging="360"/>
+      </w:pPr>
+      <w:rPr>
+        <w:rFonts w:ascii="Symbol" w:hAnsi="Symbol" w:cs="Symbol" w:hint="default"/>
+        <w:rFonts w:cs="OpenSymbol"/>
+      </w:rPr>
+    </w:lvl>
+    <w:lvl w:ilvl="7">
+      <w:start w:val="1"/>
+      <w:numFmt w:val="bullet"/>
+      <w:lvlText w:val="◦"/>
+      <w:lvlJc w:val="left"/>
+      <w:pPr>
+        <w:tabs>
+          <w:tab w:val="num" w:pos="3240"/>
+        </w:tabs>
+        <w:ind w:left="3240" w:hanging="360"/>
+      </w:pPr>
+      <w:rPr>
+        <w:rFonts w:ascii="OpenSymbol" w:hAnsi="OpenSymbol" w:cs="OpenSymbol" w:hint="default"/>
+        <w:rFonts w:cs="OpenSymbol"/>
+      </w:rPr>
+    </w:lvl>
+    <w:lvl w:ilvl="8">
+      <w:start w:val="1"/>
+      <w:numFmt w:val="bullet"/>
+      <w:lvlText w:val="▪"/>
+      <w:lvlJc w:val="left"/>
+      <w:pPr>
+        <w:tabs>
+          <w:tab w:val="num" w:pos="3600"/>
+        </w:tabs>
+        <w:ind w:left="3600" w:hanging="360"/>
+      </w:pPr>
+      <w:rPr>
+        <w:rFonts w:ascii="OpenSymbol" w:hAnsi="OpenSymbol" w:cs="OpenSymbol" w:hint="default"/>
+        <w:rFonts w:cs="OpenSymbol"/>
+      </w:rPr>
+    </w:lvl>
+  </w:abstractNum>
+  <w:abstractNum w:abstractNumId="50">
+    <w:lvl w:ilvl="0">
+      <w:start w:val="1"/>
+      <w:numFmt w:val="bullet"/>
+      <w:lvlText w:val=""/>
+      <w:lvlJc w:val="left"/>
+      <w:pPr>
+        <w:tabs>
+          <w:tab w:val="num" w:pos="720"/>
+        </w:tabs>
+        <w:ind w:left="720" w:hanging="360"/>
+      </w:pPr>
+      <w:rPr>
+        <w:rFonts w:ascii="Symbol" w:hAnsi="Symbol" w:cs="Symbol" w:hint="default"/>
+        <w:rFonts w:cs="OpenSymbol"/>
+      </w:rPr>
+    </w:lvl>
+    <w:lvl w:ilvl="1">
+      <w:start w:val="1"/>
+      <w:numFmt w:val="bullet"/>
+      <w:lvlText w:val="◦"/>
+      <w:lvlJc w:val="left"/>
+      <w:pPr>
+        <w:tabs>
+          <w:tab w:val="num" w:pos="1080"/>
+        </w:tabs>
+        <w:ind w:left="1080" w:hanging="360"/>
+      </w:pPr>
+      <w:rPr>
+        <w:rFonts w:ascii="OpenSymbol" w:hAnsi="OpenSymbol" w:cs="OpenSymbol" w:hint="default"/>
+        <w:rFonts w:cs="OpenSymbol"/>
+      </w:rPr>
+    </w:lvl>
+    <w:lvl w:ilvl="2">
+      <w:start w:val="1"/>
+      <w:numFmt w:val="bullet"/>
+      <w:lvlText w:val="▪"/>
+      <w:lvlJc w:val="left"/>
+      <w:pPr>
+        <w:tabs>
+          <w:tab w:val="num" w:pos="1440"/>
+        </w:tabs>
+        <w:ind w:left="1440" w:hanging="360"/>
+      </w:pPr>
+      <w:rPr>
+        <w:rFonts w:ascii="OpenSymbol" w:hAnsi="OpenSymbol" w:cs="OpenSymbol" w:hint="default"/>
+        <w:rFonts w:cs="OpenSymbol"/>
+      </w:rPr>
+    </w:lvl>
+    <w:lvl w:ilvl="3">
+      <w:start w:val="1"/>
+      <w:numFmt w:val="bullet"/>
+      <w:lvlText w:val=""/>
+      <w:lvlJc w:val="left"/>
+      <w:pPr>
+        <w:tabs>
+          <w:tab w:val="num" w:pos="1800"/>
+        </w:tabs>
+        <w:ind w:left="1800" w:hanging="360"/>
+      </w:pPr>
+      <w:rPr>
+        <w:rFonts w:ascii="Symbol" w:hAnsi="Symbol" w:cs="Symbol" w:hint="default"/>
+        <w:rFonts w:cs="OpenSymbol"/>
+      </w:rPr>
+    </w:lvl>
+    <w:lvl w:ilvl="4">
+      <w:start w:val="1"/>
+      <w:numFmt w:val="bullet"/>
+      <w:lvlText w:val="◦"/>
+      <w:lvlJc w:val="left"/>
+      <w:pPr>
+        <w:tabs>
+          <w:tab w:val="num" w:pos="2160"/>
+        </w:tabs>
+        <w:ind w:left="2160" w:hanging="360"/>
+      </w:pPr>
+      <w:rPr>
+        <w:rFonts w:ascii="OpenSymbol" w:hAnsi="OpenSymbol" w:cs="OpenSymbol" w:hint="default"/>
+        <w:rFonts w:cs="OpenSymbol"/>
+      </w:rPr>
+    </w:lvl>
+    <w:lvl w:ilvl="5">
+      <w:start w:val="1"/>
+      <w:numFmt w:val="bullet"/>
+      <w:lvlText w:val="▪"/>
+      <w:lvlJc w:val="left"/>
+      <w:pPr>
+        <w:tabs>
+          <w:tab w:val="num" w:pos="2520"/>
+        </w:tabs>
+        <w:ind w:left="2520" w:hanging="360"/>
+      </w:pPr>
+      <w:rPr>
+        <w:rFonts w:ascii="OpenSymbol" w:hAnsi="OpenSymbol" w:cs="OpenSymbol" w:hint="default"/>
+        <w:rFonts w:cs="OpenSymbol"/>
+      </w:rPr>
+    </w:lvl>
+    <w:lvl w:ilvl="6">
+      <w:start w:val="1"/>
+      <w:numFmt w:val="bullet"/>
+      <w:lvlText w:val=""/>
+      <w:lvlJc w:val="left"/>
+      <w:pPr>
+        <w:tabs>
+          <w:tab w:val="num" w:pos="2880"/>
+        </w:tabs>
+        <w:ind w:left="2880" w:hanging="360"/>
+      </w:pPr>
+      <w:rPr>
+        <w:rFonts w:ascii="Symbol" w:hAnsi="Symbol" w:cs="Symbol" w:hint="default"/>
+        <w:rFonts w:cs="OpenSymbol"/>
+      </w:rPr>
+    </w:lvl>
+    <w:lvl w:ilvl="7">
+      <w:start w:val="1"/>
+      <w:numFmt w:val="bullet"/>
+      <w:lvlText w:val="◦"/>
+      <w:lvlJc w:val="left"/>
+      <w:pPr>
+        <w:tabs>
+          <w:tab w:val="num" w:pos="3240"/>
+        </w:tabs>
+        <w:ind w:left="3240" w:hanging="360"/>
+      </w:pPr>
+      <w:rPr>
+        <w:rFonts w:ascii="OpenSymbol" w:hAnsi="OpenSymbol" w:cs="OpenSymbol" w:hint="default"/>
+        <w:rFonts w:cs="OpenSymbol"/>
+      </w:rPr>
+    </w:lvl>
+    <w:lvl w:ilvl="8">
+      <w:start w:val="1"/>
+      <w:numFmt w:val="bullet"/>
+      <w:lvlText w:val="▪"/>
+      <w:lvlJc w:val="left"/>
+      <w:pPr>
+        <w:tabs>
+          <w:tab w:val="num" w:pos="3600"/>
+        </w:tabs>
+        <w:ind w:left="3600" w:hanging="360"/>
+      </w:pPr>
+      <w:rPr>
+        <w:rFonts w:ascii="OpenSymbol" w:hAnsi="OpenSymbol" w:cs="OpenSymbol" w:hint="default"/>
+        <w:rFonts w:cs="OpenSymbol"/>
+      </w:rPr>
+    </w:lvl>
+  </w:abstractNum>
+  <w:abstractNum w:abstractNumId="51">
+    <w:lvl w:ilvl="0">
+      <w:start w:val="1"/>
+      <w:numFmt w:val="bullet"/>
+      <w:lvlText w:val=""/>
+      <w:lvlJc w:val="left"/>
+      <w:pPr>
+        <w:tabs>
+          <w:tab w:val="num" w:pos="720"/>
+        </w:tabs>
+        <w:ind w:left="720" w:hanging="360"/>
+      </w:pPr>
+      <w:rPr>
+        <w:rFonts w:ascii="Symbol" w:hAnsi="Symbol" w:cs="Symbol" w:hint="default"/>
+        <w:rFonts w:cs="OpenSymbol"/>
+      </w:rPr>
+    </w:lvl>
+    <w:lvl w:ilvl="1">
+      <w:start w:val="1"/>
+      <w:numFmt w:val="bullet"/>
+      <w:lvlText w:val="◦"/>
+      <w:lvlJc w:val="left"/>
+      <w:pPr>
+        <w:tabs>
+          <w:tab w:val="num" w:pos="1080"/>
+        </w:tabs>
+        <w:ind w:left="1080" w:hanging="360"/>
+      </w:pPr>
+      <w:rPr>
+        <w:rFonts w:ascii="OpenSymbol" w:hAnsi="OpenSymbol" w:cs="OpenSymbol" w:hint="default"/>
+        <w:rFonts w:cs="OpenSymbol"/>
+      </w:rPr>
+    </w:lvl>
+    <w:lvl w:ilvl="2">
+      <w:start w:val="1"/>
+      <w:numFmt w:val="bullet"/>
+      <w:lvlText w:val="▪"/>
+      <w:lvlJc w:val="left"/>
+      <w:pPr>
+        <w:tabs>
+          <w:tab w:val="num" w:pos="1440"/>
+        </w:tabs>
+        <w:ind w:left="1440" w:hanging="360"/>
+      </w:pPr>
+      <w:rPr>
+        <w:rFonts w:ascii="OpenSymbol" w:hAnsi="OpenSymbol" w:cs="OpenSymbol" w:hint="default"/>
+        <w:rFonts w:cs="OpenSymbol"/>
+      </w:rPr>
+    </w:lvl>
+    <w:lvl w:ilvl="3">
+      <w:start w:val="1"/>
+      <w:numFmt w:val="bullet"/>
+      <w:lvlText w:val=""/>
+      <w:lvlJc w:val="left"/>
+      <w:pPr>
+        <w:tabs>
+          <w:tab w:val="num" w:pos="1800"/>
+        </w:tabs>
+        <w:ind w:left="1800" w:hanging="360"/>
+      </w:pPr>
+      <w:rPr>
+        <w:rFonts w:ascii="Symbol" w:hAnsi="Symbol" w:cs="Symbol" w:hint="default"/>
+        <w:rFonts w:cs="OpenSymbol"/>
+      </w:rPr>
+    </w:lvl>
+    <w:lvl w:ilvl="4">
+      <w:start w:val="1"/>
+      <w:numFmt w:val="bullet"/>
+      <w:lvlText w:val="◦"/>
+      <w:lvlJc w:val="left"/>
+      <w:pPr>
+        <w:tabs>
+          <w:tab w:val="num" w:pos="2160"/>
+        </w:tabs>
+        <w:ind w:left="2160" w:hanging="360"/>
+      </w:pPr>
+      <w:rPr>
+        <w:rFonts w:ascii="OpenSymbol" w:hAnsi="OpenSymbol" w:cs="OpenSymbol" w:hint="default"/>
+        <w:rFonts w:cs="OpenSymbol"/>
+      </w:rPr>
+    </w:lvl>
+    <w:lvl w:ilvl="5">
+      <w:start w:val="1"/>
+      <w:numFmt w:val="bullet"/>
+      <w:lvlText w:val="▪"/>
+      <w:lvlJc w:val="left"/>
+      <w:pPr>
+        <w:tabs>
+          <w:tab w:val="num" w:pos="2520"/>
+        </w:tabs>
+        <w:ind w:left="2520" w:hanging="360"/>
+      </w:pPr>
+      <w:rPr>
+        <w:rFonts w:ascii="OpenSymbol" w:hAnsi="OpenSymbol" w:cs="OpenSymbol" w:hint="default"/>
+        <w:rFonts w:cs="OpenSymbol"/>
+      </w:rPr>
+    </w:lvl>
+    <w:lvl w:ilvl="6">
+      <w:start w:val="1"/>
+      <w:numFmt w:val="bullet"/>
+      <w:lvlText w:val=""/>
+      <w:lvlJc w:val="left"/>
+      <w:pPr>
+        <w:tabs>
+          <w:tab w:val="num" w:pos="2880"/>
+        </w:tabs>
+        <w:ind w:left="2880" w:hanging="360"/>
+      </w:pPr>
+      <w:rPr>
+        <w:rFonts w:ascii="Symbol" w:hAnsi="Symbol" w:cs="Symbol" w:hint="default"/>
+        <w:rFonts w:cs="OpenSymbol"/>
+      </w:rPr>
+    </w:lvl>
+    <w:lvl w:ilvl="7">
+      <w:start w:val="1"/>
+      <w:numFmt w:val="bullet"/>
+      <w:lvlText w:val="◦"/>
+      <w:lvlJc w:val="left"/>
+      <w:pPr>
+        <w:tabs>
+          <w:tab w:val="num" w:pos="3240"/>
+        </w:tabs>
+        <w:ind w:left="3240" w:hanging="360"/>
+      </w:pPr>
+      <w:rPr>
+        <w:rFonts w:ascii="OpenSymbol" w:hAnsi="OpenSymbol" w:cs="OpenSymbol" w:hint="default"/>
+        <w:rFonts w:cs="OpenSymbol"/>
+      </w:rPr>
+    </w:lvl>
+    <w:lvl w:ilvl="8">
+      <w:start w:val="1"/>
+      <w:numFmt w:val="bullet"/>
+      <w:lvlText w:val="▪"/>
+      <w:lvlJc w:val="left"/>
+      <w:pPr>
+        <w:tabs>
+          <w:tab w:val="num" w:pos="3600"/>
+        </w:tabs>
+        <w:ind w:left="3600" w:hanging="360"/>
+      </w:pPr>
+      <w:rPr>
+        <w:rFonts w:ascii="OpenSymbol" w:hAnsi="OpenSymbol" w:cs="OpenSymbol" w:hint="default"/>
+        <w:rFonts w:cs="OpenSymbol"/>
+      </w:rPr>
+    </w:lvl>
+  </w:abstractNum>
+  <w:abstractNum w:abstractNumId="52">
+    <w:lvl w:ilvl="0">
+      <w:start w:val="1"/>
+      <w:numFmt w:val="bullet"/>
+      <w:lvlText w:val=""/>
+      <w:lvlJc w:val="left"/>
+      <w:pPr>
+        <w:tabs>
+          <w:tab w:val="num" w:pos="720"/>
+        </w:tabs>
+        <w:ind w:left="720" w:hanging="360"/>
+      </w:pPr>
+      <w:rPr>
+        <w:rFonts w:ascii="Symbol" w:hAnsi="Symbol" w:cs="Symbol" w:hint="default"/>
+        <w:rFonts w:cs="OpenSymbol"/>
+      </w:rPr>
+    </w:lvl>
+    <w:lvl w:ilvl="1">
+      <w:start w:val="1"/>
+      <w:numFmt w:val="bullet"/>
+      <w:lvlText w:val="◦"/>
+      <w:lvlJc w:val="left"/>
+      <w:pPr>
+        <w:tabs>
+          <w:tab w:val="num" w:pos="1080"/>
+        </w:tabs>
+        <w:ind w:left="1080" w:hanging="360"/>
+      </w:pPr>
+      <w:rPr>
+        <w:rFonts w:ascii="OpenSymbol" w:hAnsi="OpenSymbol" w:cs="OpenSymbol" w:hint="default"/>
+        <w:rFonts w:cs="OpenSymbol"/>
+      </w:rPr>
+    </w:lvl>
+    <w:lvl w:ilvl="2">
+      <w:start w:val="1"/>
+      <w:numFmt w:val="bullet"/>
+      <w:lvlText w:val="▪"/>
+      <w:lvlJc w:val="left"/>
+      <w:pPr>
+        <w:tabs>
+          <w:tab w:val="num" w:pos="1440"/>
+        </w:tabs>
+        <w:ind w:left="1440" w:hanging="360"/>
+      </w:pPr>
+      <w:rPr>
+        <w:rFonts w:ascii="OpenSymbol" w:hAnsi="OpenSymbol" w:cs="OpenSymbol" w:hint="default"/>
+        <w:rFonts w:cs="OpenSymbol"/>
+      </w:rPr>
+    </w:lvl>
+    <w:lvl w:ilvl="3">
+      <w:start w:val="1"/>
+      <w:numFmt w:val="bullet"/>
+      <w:lvlText w:val=""/>
+      <w:lvlJc w:val="left"/>
+      <w:pPr>
+        <w:tabs>
+          <w:tab w:val="num" w:pos="1800"/>
+        </w:tabs>
+        <w:ind w:left="1800" w:hanging="360"/>
+      </w:pPr>
+      <w:rPr>
+        <w:rFonts w:ascii="Symbol" w:hAnsi="Symbol" w:cs="Symbol" w:hint="default"/>
+        <w:rFonts w:cs="OpenSymbol"/>
+      </w:rPr>
+    </w:lvl>
+    <w:lvl w:ilvl="4">
+      <w:start w:val="1"/>
+      <w:numFmt w:val="bullet"/>
+      <w:lvlText w:val="◦"/>
+      <w:lvlJc w:val="left"/>
+      <w:pPr>
+        <w:tabs>
+          <w:tab w:val="num" w:pos="2160"/>
+        </w:tabs>
+        <w:ind w:left="2160" w:hanging="360"/>
+      </w:pPr>
+      <w:rPr>
+        <w:rFonts w:ascii="OpenSymbol" w:hAnsi="OpenSymbol" w:cs="OpenSymbol" w:hint="default"/>
+        <w:rFonts w:cs="OpenSymbol"/>
+      </w:rPr>
+    </w:lvl>
+    <w:lvl w:ilvl="5">
+      <w:start w:val="1"/>
+      <w:numFmt w:val="bullet"/>
+      <w:lvlText w:val="▪"/>
+      <w:lvlJc w:val="left"/>
+      <w:pPr>
+        <w:tabs>
+          <w:tab w:val="num" w:pos="2520"/>
+        </w:tabs>
+        <w:ind w:left="2520" w:hanging="360"/>
+      </w:pPr>
+      <w:rPr>
+        <w:rFonts w:ascii="OpenSymbol" w:hAnsi="OpenSymbol" w:cs="OpenSymbol" w:hint="default"/>
+        <w:rFonts w:cs="OpenSymbol"/>
+      </w:rPr>
+    </w:lvl>
+    <w:lvl w:ilvl="6">
+      <w:start w:val="1"/>
+      <w:numFmt w:val="bullet"/>
+      <w:lvlText w:val=""/>
+      <w:lvlJc w:val="left"/>
+      <w:pPr>
+        <w:tabs>
+          <w:tab w:val="num" w:pos="2880"/>
+        </w:tabs>
+        <w:ind w:left="2880" w:hanging="360"/>
+      </w:pPr>
+      <w:rPr>
+        <w:rFonts w:ascii="Symbol" w:hAnsi="Symbol" w:cs="Symbol" w:hint="default"/>
+        <w:rFonts w:cs="OpenSymbol"/>
+      </w:rPr>
+    </w:lvl>
+    <w:lvl w:ilvl="7">
+      <w:start w:val="1"/>
+      <w:numFmt w:val="bullet"/>
+      <w:lvlText w:val="◦"/>
+      <w:lvlJc w:val="left"/>
+      <w:pPr>
+        <w:tabs>
+          <w:tab w:val="num" w:pos="3240"/>
+        </w:tabs>
+        <w:ind w:left="3240" w:hanging="360"/>
+      </w:pPr>
+      <w:rPr>
+        <w:rFonts w:ascii="OpenSymbol" w:hAnsi="OpenSymbol" w:cs="OpenSymbol" w:hint="default"/>
+        <w:rFonts w:cs="OpenSymbol"/>
+      </w:rPr>
+    </w:lvl>
+    <w:lvl w:ilvl="8">
+      <w:start w:val="1"/>
+      <w:numFmt w:val="bullet"/>
+      <w:lvlText w:val="▪"/>
+      <w:lvlJc w:val="left"/>
+      <w:pPr>
+        <w:tabs>
+          <w:tab w:val="num" w:pos="3600"/>
+        </w:tabs>
+        <w:ind w:left="3600" w:hanging="360"/>
+      </w:pPr>
+      <w:rPr>
+        <w:rFonts w:ascii="OpenSymbol" w:hAnsi="OpenSymbol" w:cs="OpenSymbol" w:hint="default"/>
+        <w:rFonts w:cs="OpenSymbol"/>
+      </w:rPr>
+    </w:lvl>
+  </w:abstractNum>
+  <w:abstractNum w:abstractNumId="53">
     <w:lvl w:ilvl="0">
       <w:start w:val="1"/>
       <w:numFmt w:val="bullet"/>
@@ -26380,6 +27458,18 @@
   </w:num>
   <w:num w:numId="49">
     <w:abstractNumId w:val="49"/>
+  </w:num>
+  <w:num w:numId="50">
+    <w:abstractNumId w:val="50"/>
+  </w:num>
+  <w:num w:numId="51">
+    <w:abstractNumId w:val="51"/>
+  </w:num>
+  <w:num w:numId="52">
+    <w:abstractNumId w:val="52"/>
+  </w:num>
+  <w:num w:numId="53">
+    <w:abstractNumId w:val="53"/>
   </w:num>
 </w:numbering>
 </file>

</xml_diff>